<commit_message>
upd jar file and fix parser options
</commit_message>
<xml_diff>
--- a/out.docx
+++ b/out.docx
@@ -13,7 +13,7 @@
           <w:rFonts w:ascii="Times New Roman" w:hAnsi="Times New Roman" w:cs="Times New Roman" w:eastAsia="Times New Roman"/>
           <w:sz w:val="64"/>
         </w:rPr>
-        <w:t>Отчет по тестированию</w:t>
+        <w:t>Test Report</w:t>
       </w:r>
     </w:p>
     <w:p>
@@ -28,7 +28,7 @@
           <w:position w:val="20"/>
           <w:u w:val="single"/>
         </w:rPr>
-        <w:t>Результаты тестирования за 03 февраля 2023</w:t>
+        <w:t>Testing result for date 18 апреля 2023</w:t>
       </w:r>
     </w:p>
     <w:p>
@@ -86,57 +86,57 @@
           <w:position w:val="20"/>
           <w:b w:val="on"/>
         </w:rPr>
-        <w:t xml:space="preserve">Всего: 4; </w:t>
-      </w:r>
-      <w:r>
-        <w:rPr>
-          <w:color w:val="000000"/>
-          <w:rFonts w:ascii="Times New Roman" w:hAnsi="Times New Roman" w:cs="Times New Roman" w:eastAsia="Times New Roman"/>
-          <w:sz w:val="24"/>
-          <w:position w:val="20"/>
-          <w:b w:val="on"/>
-        </w:rPr>
-        <w:t xml:space="preserve">Успешных: 0; </w:t>
-      </w:r>
-      <w:r>
-        <w:rPr>
-          <w:color w:val="000000"/>
-          <w:rFonts w:ascii="Times New Roman" w:hAnsi="Times New Roman" w:cs="Times New Roman" w:eastAsia="Times New Roman"/>
-          <w:sz w:val="24"/>
-          <w:position w:val="20"/>
-          <w:b w:val="on"/>
-        </w:rPr>
-        <w:t xml:space="preserve">Проваленных: 4; </w:t>
-      </w:r>
-      <w:r>
-        <w:rPr>
-          <w:color w:val="000000"/>
-          <w:rFonts w:ascii="Times New Roman" w:hAnsi="Times New Roman" w:cs="Times New Roman" w:eastAsia="Times New Roman"/>
-          <w:sz w:val="24"/>
-          <w:position w:val="20"/>
-          <w:b w:val="on"/>
-        </w:rPr>
-        <w:t xml:space="preserve">Сломанных: 0; </w:t>
-      </w:r>
-      <w:r>
-        <w:rPr>
-          <w:color w:val="000000"/>
-          <w:rFonts w:ascii="Times New Roman" w:hAnsi="Times New Roman" w:cs="Times New Roman" w:eastAsia="Times New Roman"/>
-          <w:sz w:val="24"/>
-          <w:position w:val="20"/>
-          <w:b w:val="on"/>
-        </w:rPr>
-        <w:t xml:space="preserve">Пропущенных: 0; </w:t>
-      </w:r>
-      <w:r>
-        <w:rPr>
-          <w:color w:val="000000"/>
-          <w:rFonts w:ascii="Times New Roman" w:hAnsi="Times New Roman" w:cs="Times New Roman" w:eastAsia="Times New Roman"/>
-          <w:sz w:val="24"/>
-          <w:position w:val="20"/>
-          <w:b w:val="on"/>
-        </w:rPr>
-        <w:t>Неизвестных: 0.</w:t>
+        <w:t xml:space="preserve">Total: 4; </w:t>
+      </w:r>
+      <w:r>
+        <w:rPr>
+          <w:color w:val="000000"/>
+          <w:rFonts w:ascii="Times New Roman" w:hAnsi="Times New Roman" w:cs="Times New Roman" w:eastAsia="Times New Roman"/>
+          <w:sz w:val="24"/>
+          <w:position w:val="20"/>
+          <w:b w:val="on"/>
+        </w:rPr>
+        <w:t xml:space="preserve">Successful: 0; </w:t>
+      </w:r>
+      <w:r>
+        <w:rPr>
+          <w:color w:val="000000"/>
+          <w:rFonts w:ascii="Times New Roman" w:hAnsi="Times New Roman" w:cs="Times New Roman" w:eastAsia="Times New Roman"/>
+          <w:sz w:val="24"/>
+          <w:position w:val="20"/>
+          <w:b w:val="on"/>
+        </w:rPr>
+        <w:t xml:space="preserve">Failed: 4; </w:t>
+      </w:r>
+      <w:r>
+        <w:rPr>
+          <w:color w:val="000000"/>
+          <w:rFonts w:ascii="Times New Roman" w:hAnsi="Times New Roman" w:cs="Times New Roman" w:eastAsia="Times New Roman"/>
+          <w:sz w:val="24"/>
+          <w:position w:val="20"/>
+          <w:b w:val="on"/>
+        </w:rPr>
+        <w:t xml:space="preserve">Broken: 0; </w:t>
+      </w:r>
+      <w:r>
+        <w:rPr>
+          <w:color w:val="000000"/>
+          <w:rFonts w:ascii="Times New Roman" w:hAnsi="Times New Roman" w:cs="Times New Roman" w:eastAsia="Times New Roman"/>
+          <w:sz w:val="24"/>
+          <w:position w:val="20"/>
+          <w:b w:val="on"/>
+        </w:rPr>
+        <w:t xml:space="preserve">Skipped: 0; </w:t>
+      </w:r>
+      <w:r>
+        <w:rPr>
+          <w:color w:val="000000"/>
+          <w:rFonts w:ascii="Times New Roman" w:hAnsi="Times New Roman" w:cs="Times New Roman" w:eastAsia="Times New Roman"/>
+          <w:sz w:val="24"/>
+          <w:position w:val="20"/>
+          <w:b w:val="on"/>
+        </w:rPr>
+        <w:t>Unknown: 0.</w:t>
       </w:r>
     </w:p>
     <w:tbl>
@@ -164,7 +164,7 @@
                 <w:rFonts w:ascii="Times New Roman" w:hAnsi="Times New Roman" w:cs="Times New Roman" w:eastAsia="Times New Roman"/>
                 <w:sz w:val="24"/>
               </w:rPr>
-              <w:t>Тест кейс</w:t>
+              <w:t>Test case</w:t>
             </w:r>
           </w:p>
         </w:tc>
@@ -180,7 +180,7 @@
                 <w:rFonts w:ascii="Times New Roman" w:hAnsi="Times New Roman" w:cs="Times New Roman" w:eastAsia="Times New Roman"/>
                 <w:sz w:val="24"/>
               </w:rPr>
-              <w:t>Статус</w:t>
+              <w:t>Status</w:t>
             </w:r>
           </w:p>
         </w:tc>
@@ -349,7 +349,7 @@
           <w:rFonts w:ascii="Times New Roman" w:hAnsi="Times New Roman" w:cs="Times New Roman" w:eastAsia="Times New Roman"/>
           <w:sz w:val="64"/>
         </w:rPr>
-        <w:t>Тест кейсы</w:t>
+        <w:t>Test cases</w:t>
       </w:r>
     </w:p>
     <w:p>

</xml_diff>